<commit_message>
updates no plano de projeto
</commit_message>
<xml_diff>
--- a/Plano de Projeto/Plano Projeto.docx
+++ b/Plano de Projeto/Plano Projeto.docx
@@ -302,7 +302,24 @@
     </w:p>
     <w:p>
       <w:r>
-        <w:t>Este documento tem como objetivo descrever e ilustrar como será a estrutura do projeto ao longo do seu desenvolvimento. Terá como propósito demonstrar aos interessados do projeto os objetivos e o planeamento do sistema.</w:t>
+        <w:t>A finalidade deste documento é</w:t>
+      </w:r>
+      <w:r>
+        <w:t xml:space="preserve"> descrever e ilustrar como será a estrutura do projeto ao longo do seu desenvolvimento</w:t>
+      </w:r>
+      <w:r>
+        <w:t>, irá servir para que se possa garantir a análise comparativa do desempenho real versus planeado</w:t>
+      </w:r>
+      <w:r>
+        <w:t>.</w:t>
+      </w:r>
+      <w:r>
+        <w:t xml:space="preserve"> Deste modo poderão ser tomadas medidas corretivas e preventivas em todas as ocasiões que haja diferenciação entre o planeado e o real.  </w:t>
+      </w:r>
+    </w:p>
+    <w:p>
+      <w:r>
+        <w:t xml:space="preserve"> Terá como propósito demonstrar aos interessados do projeto os objetivos e o planeamento do sistema.</w:t>
       </w:r>
     </w:p>
     <w:p>
@@ -313,7 +330,15 @@
         </w:rPr>
       </w:pPr>
       <w:r>
-        <w:t xml:space="preserve">Este projeto tem como objetivo desenvolver um website que faça </w:t>
+        <w:t xml:space="preserve">Este projeto tem como objetivo desenvolver um </w:t>
+      </w:r>
+      <w:proofErr w:type="gramStart"/>
+      <w:r>
+        <w:t>website</w:t>
+      </w:r>
+      <w:proofErr w:type="gramEnd"/>
+      <w:r>
+        <w:t xml:space="preserve"> que faça </w:t>
       </w:r>
       <w:r>
         <w:t xml:space="preserve">a gestão de </w:t>
@@ -323,7 +348,50 @@
           <w:rFonts w:cstheme="minorHAnsi"/>
           <w:szCs w:val="20"/>
         </w:rPr>
-        <w:t xml:space="preserve">qualquer tipo de dados e resultados em tempo real referentes a diversos desportos. </w:t>
+        <w:t>qualquer tipo de dados e resultados em tempo real referentes a diversos desportos</w:t>
+      </w:r>
+      <w:r>
+        <w:rPr>
+          <w:rFonts w:cstheme="minorHAnsi"/>
+          <w:szCs w:val="20"/>
+        </w:rPr>
+        <w:t xml:space="preserve"> e promover o contato entre os utilizadores</w:t>
+      </w:r>
+      <w:r>
+        <w:rPr>
+          <w:rFonts w:cstheme="minorHAnsi"/>
+          <w:szCs w:val="20"/>
+        </w:rPr>
+        <w:t>.</w:t>
+      </w:r>
+    </w:p>
+    <w:p>
+      <w:pPr>
+        <w:rPr>
+          <w:rFonts w:cstheme="minorHAnsi"/>
+          <w:szCs w:val="20"/>
+        </w:rPr>
+      </w:pPr>
+      <w:r>
+        <w:rPr>
+          <w:rFonts w:cstheme="minorHAnsi"/>
+          <w:szCs w:val="20"/>
+        </w:rPr>
+        <w:t>Importante salientar que este documento esta a ser feito no âmbito da cadeira</w:t>
+      </w:r>
+      <w:r>
+        <w:rPr>
+          <w:rFonts w:cstheme="minorHAnsi"/>
+          <w:szCs w:val="20"/>
+        </w:rPr>
+        <w:t xml:space="preserve"> </w:t>
+      </w:r>
+      <w:r>
+        <w:rPr>
+          <w:rFonts w:cstheme="minorHAnsi"/>
+          <w:szCs w:val="20"/>
+        </w:rPr>
+        <w:t>de Engenharia de Software, do 2º ano do curso de Engenharia Informática da Universidade Lusófona, como forma de aprendizagem e de avaliação.</w:t>
       </w:r>
     </w:p>
     <w:p/>
@@ -684,7 +752,19 @@
     </w:p>
     <w:p>
       <w:r>
-        <w:t>Para este projeto não será necessário a contratação de outros profissionais, uma vez que ambos elementos deste projeto tem competências para o conseguirem finalizar.</w:t>
+        <w:t xml:space="preserve">Para este projeto não será necessário a contratação de outros profissionais, uma vez que ambos elementos deste projeto </w:t>
+      </w:r>
+      <w:r>
+        <w:t>possuem as</w:t>
+      </w:r>
+      <w:r>
+        <w:t xml:space="preserve"> competências</w:t>
+      </w:r>
+      <w:r>
+        <w:t xml:space="preserve"> necessárias</w:t>
+      </w:r>
+      <w:r>
+        <w:t xml:space="preserve"> para o conseguirem finalizar.</w:t>
       </w:r>
       <w:r>
         <w:br w:type="page"/>
@@ -979,12 +1059,73 @@
         </w:tc>
       </w:tr>
     </w:tbl>
+    <w:p>
+      <w:r>
+        <w:t xml:space="preserve"> </w:t>
+      </w:r>
+    </w:p>
+    <w:p>
+      <w:proofErr w:type="gramStart"/>
+      <w:r>
+        <w:t>!!Poderemos</w:t>
+      </w:r>
+      <w:proofErr w:type="gramEnd"/>
+      <w:r>
+        <w:t xml:space="preserve"> acrescentar mais</w:t>
+      </w:r>
+    </w:p>
     <w:p/>
     <w:p>
       <w:r>
         <w:t>Estrutura Física</w:t>
       </w:r>
     </w:p>
+    <w:p>
+      <w:proofErr w:type="spellStart"/>
+      <w:r>
+        <w:t>Deployment</w:t>
+      </w:r>
+      <w:proofErr w:type="spellEnd"/>
+      <w:r>
+        <w:t xml:space="preserve"> </w:t>
+      </w:r>
+      <w:proofErr w:type="spellStart"/>
+      <w:r>
+        <w:t>diagrams</w:t>
+      </w:r>
+      <w:proofErr w:type="spellEnd"/>
+      <w:r>
+        <w:t xml:space="preserve">, ver aula de </w:t>
+      </w:r>
+      <w:proofErr w:type="spellStart"/>
+      <w:r>
+        <w:t>u</w:t>
+      </w:r>
+      <w:r>
+        <w:t>ml</w:t>
+      </w:r>
+      <w:proofErr w:type="spellEnd"/>
+      <w:r>
+        <w:t xml:space="preserve"> também (onde se encontram as </w:t>
+      </w:r>
+      <w:proofErr w:type="spellStart"/>
+      <w:r>
+        <w:t>maquicas</w:t>
+      </w:r>
+      <w:proofErr w:type="spellEnd"/>
+      <w:r>
+        <w:t xml:space="preserve"> e </w:t>
+      </w:r>
+      <w:proofErr w:type="spellStart"/>
+      <w:r>
+        <w:t>etc</w:t>
+      </w:r>
+      <w:proofErr w:type="spellEnd"/>
+      <w:r>
+        <w:t>)</w:t>
+      </w:r>
+    </w:p>
+    <w:p/>
     <w:p>
       <w:r>
         <w:t>Interface Gráfica</w:t>
@@ -997,10 +1138,18 @@
           <w:lang w:eastAsia="pt-PT"/>
         </w:rPr>
         <w:drawing>
-          <wp:inline distT="0" distB="0" distL="0" distR="0" wp14:anchorId="49CAAAC7" wp14:editId="6CFA0B37">
-            <wp:extent cx="5400040" cy="2689860"/>
+          <wp:anchor distT="0" distB="0" distL="114300" distR="114300" simplePos="0" relativeHeight="251658240" behindDoc="0" locked="0" layoutInCell="1" allowOverlap="1" wp14:anchorId="201C94FB" wp14:editId="74882D8A">
+            <wp:simplePos x="0" y="0"/>
+            <wp:positionH relativeFrom="margin">
+              <wp:align>right</wp:align>
+            </wp:positionH>
+            <wp:positionV relativeFrom="paragraph">
+              <wp:posOffset>650240</wp:posOffset>
+            </wp:positionV>
+            <wp:extent cx="5400040" cy="2693035"/>
             <wp:effectExtent l="0" t="0" r="0" b="0"/>
-            <wp:docPr id="1" name="Imagem 1"/>
+            <wp:wrapSquare wrapText="bothSides"/>
+            <wp:docPr id="2" name="Imagem 2"/>
             <wp:cNvGraphicFramePr>
               <a:graphicFrameLocks xmlns:a="http://schemas.openxmlformats.org/drawingml/2006/main" noChangeAspect="1"/>
             </wp:cNvGraphicFramePr>
@@ -1008,7 +1157,7 @@
               <a:graphicData uri="http://schemas.openxmlformats.org/drawingml/2006/picture">
                 <pic:pic xmlns:pic="http://schemas.openxmlformats.org/drawingml/2006/picture">
                   <pic:nvPicPr>
-                    <pic:cNvPr id="1" name="Basket_Home_Page.png"/>
+                    <pic:cNvPr id="2" name="pag_incial.png"/>
                     <pic:cNvPicPr/>
                   </pic:nvPicPr>
                   <pic:blipFill>
@@ -1026,7 +1175,7 @@
                   <pic:spPr>
                     <a:xfrm>
                       <a:off x="0" y="0"/>
-                      <a:ext cx="5400040" cy="2689860"/>
+                      <a:ext cx="5400040" cy="2693035"/>
                     </a:xfrm>
                     <a:prstGeom prst="rect">
                       <a:avLst/>
@@ -1035,55 +1184,87 @@
                 </pic:pic>
               </a:graphicData>
             </a:graphic>
-          </wp:inline>
+            <wp14:sizeRelH relativeFrom="margin">
+              <wp14:pctWidth>0</wp14:pctWidth>
+            </wp14:sizeRelH>
+            <wp14:sizeRelV relativeFrom="margin">
+              <wp14:pctHeight>0</wp14:pctHeight>
+            </wp14:sizeRelV>
+          </wp:anchor>
         </w:drawing>
       </w:r>
+      <w:r>
+        <w:t xml:space="preserve">A página dos resultados de futebol será a página inicial, uma vez que e o desporto mais procurado. No entanto haverá acesso a todos os outros desportos e ainda de criar conta ou efetuar o login. Haverá ainda um </w:t>
+      </w:r>
+      <w:proofErr w:type="gramStart"/>
+      <w:r>
+        <w:t>chat</w:t>
+      </w:r>
+      <w:proofErr w:type="gramEnd"/>
+      <w:r>
+        <w:t xml:space="preserve"> aberto a todos aqueles que criem conta.</w:t>
+      </w:r>
     </w:p>
     <w:p/>
     <w:p>
+      <w:r>
+        <w:lastRenderedPageBreak/>
+        <w:t xml:space="preserve">Se quiser criar conta, ser-lhe-á redirecionado para uma </w:t>
+      </w:r>
       <w:proofErr w:type="spellStart"/>
       <w:r>
-        <w:t>Deployment</w:t>
+        <w:t>pagiina</w:t>
       </w:r>
       <w:proofErr w:type="spellEnd"/>
       <w:r>
+        <w:t xml:space="preserve"> destinada a efetuar esse processo, onde tem a possibilidade de ir para a </w:t>
+      </w:r>
+      <w:proofErr w:type="gramStart"/>
+      <w:r>
+        <w:t>pagina</w:t>
+      </w:r>
+      <w:proofErr w:type="gramEnd"/>
+      <w:r>
+        <w:t xml:space="preserve"> de login.</w:t>
+      </w:r>
+    </w:p>
+    <w:p>
+      <w:r>
+        <w:t xml:space="preserve">  </w:t>
+      </w:r>
+    </w:p>
+    <w:p>
+      <w:r>
+        <w:t>(</w:t>
+      </w:r>
+      <w:proofErr w:type="spellStart"/>
+      <w:r>
+        <w:t>img</w:t>
+      </w:r>
+      <w:proofErr w:type="spellEnd"/>
+      <w:r>
         <w:t xml:space="preserve"> </w:t>
       </w:r>
       <w:proofErr w:type="spellStart"/>
       <w:r>
-        <w:t>diagrams</w:t>
+        <w:t>creat</w:t>
       </w:r>
       <w:proofErr w:type="spellEnd"/>
       <w:r>
-        <w:t xml:space="preserve">, ver aula de </w:t>
+        <w:t xml:space="preserve"> </w:t>
       </w:r>
       <w:proofErr w:type="spellStart"/>
       <w:r>
-        <w:t>u</w:t>
-      </w:r>
-      <w:r>
-        <w:t>ml</w:t>
+        <w:t>acc</w:t>
       </w:r>
       <w:proofErr w:type="spellEnd"/>
       <w:r>
-        <w:t xml:space="preserve"> também (onde se encontram as </w:t>
-      </w:r>
-      <w:proofErr w:type="spellStart"/>
-      <w:r>
-        <w:t>maquicas</w:t>
-      </w:r>
-      <w:proofErr w:type="spellEnd"/>
-      <w:r>
-        <w:t xml:space="preserve"> e </w:t>
-      </w:r>
-      <w:proofErr w:type="spellStart"/>
-      <w:r>
-        <w:t>etc</w:t>
-      </w:r>
-      <w:proofErr w:type="spellEnd"/>
-      <w:r>
-        <w:t>)</w:t>
-      </w:r>
+        <w:t xml:space="preserve"> e login)</w:t>
+      </w:r>
+    </w:p>
+    <w:p/>
+    <w:p/>
+    <w:p>
       <w:r>
         <w:br w:type="page"/>
       </w:r>
@@ -1144,7 +1325,13 @@
       </w:r>
       <w:proofErr w:type="spellEnd"/>
       <w:r>
-        <w:t>, este está deviamente comentado e documentado.</w:t>
+        <w:t xml:space="preserve">, </w:t>
+      </w:r>
+      <w:r>
+        <w:t>onde se encontra</w:t>
+      </w:r>
+      <w:r>
+        <w:t xml:space="preserve"> deviamente comentado e documentado.</w:t>
       </w:r>
     </w:p>
     <w:p>
@@ -1243,12 +1430,36 @@
         <w:t xml:space="preserve"> para os diagramas, </w:t>
       </w:r>
     </w:p>
+    <w:p/>
+    <w:p>
+      <w:r>
+        <w:t>Ferramentas</w:t>
+      </w:r>
+    </w:p>
+    <w:p>
+      <w:r>
+        <w:t xml:space="preserve">Foram utilizados computadores pessoais com acesso a internet, uma vez que o projeto necessita de estar </w:t>
+      </w:r>
+      <w:proofErr w:type="gramStart"/>
+      <w:r>
+        <w:t>online</w:t>
+      </w:r>
+      <w:proofErr w:type="gramEnd"/>
+      <w:r>
+        <w:t xml:space="preserve">, </w:t>
+      </w:r>
+    </w:p>
     <w:p>
       <w:r>
         <w:t xml:space="preserve">Os recursos que vamos usar, computador, </w:t>
       </w:r>
-      <w:r>
-        <w:t xml:space="preserve">software para escrever código, </w:t>
+      <w:proofErr w:type="gramStart"/>
+      <w:r>
+        <w:t>software</w:t>
+      </w:r>
+      <w:proofErr w:type="gramEnd"/>
+      <w:r>
+        <w:t xml:space="preserve"> para escrever código, </w:t>
       </w:r>
     </w:p>
     <w:p/>
@@ -1485,7 +1696,105 @@
       </w:r>
       <w:proofErr w:type="gramEnd"/>
       <w:r>
-        <w:t xml:space="preserve"> e as definições do mesmo</w:t>
+        <w:t xml:space="preserve"> e as definições do mesmo.</w:t>
+      </w:r>
+    </w:p>
+    <w:p>
+      <w:r>
+        <w:t xml:space="preserve">Os utilizadores terão acesso a tudo que os visitantes tem, mais à sua informação pessoal e ao </w:t>
+      </w:r>
+      <w:proofErr w:type="gramStart"/>
+      <w:r>
+        <w:t>chat</w:t>
+      </w:r>
+      <w:proofErr w:type="gramEnd"/>
+      <w:r>
+        <w:t xml:space="preserve"> publico.</w:t>
+      </w:r>
+    </w:p>
+    <w:p>
+      <w:r>
+        <w:t xml:space="preserve">Os administradores terão acesso a tudo que os utilizadores tem, e poderão eliminar comentários do </w:t>
+      </w:r>
+      <w:proofErr w:type="gramStart"/>
+      <w:r>
+        <w:t>chat</w:t>
+      </w:r>
+      <w:proofErr w:type="gramEnd"/>
+      <w:r>
+        <w:t xml:space="preserve"> público e contas de utilizadores.</w:t>
+      </w:r>
+    </w:p>
+    <w:p/>
+    <w:p>
+      <w:r>
+        <w:br w:type="page"/>
+      </w:r>
+    </w:p>
+    <w:p/>
+    <w:p>
+      <w:r>
+        <w:rPr>
+          <w:b/>
+        </w:rPr>
+        <w:t>Plano de Documentação</w:t>
+      </w:r>
+      <w:r>
+        <w:t>Cap9</w:t>
+      </w:r>
+    </w:p>
+    <w:p>
+      <w:r>
+        <w:t>Para este projeto serão redigidos dois documentos, o documento de especificação de requisitos e o Plano de projeto (este), em que ambos os elementos, David Pinto e Pedro Graça estão encarregues dos mesmos.</w:t>
+      </w:r>
+    </w:p>
+    <w:p>
+      <w:r>
+        <w:t xml:space="preserve">Enumerar e descrever os documentos </w:t>
+      </w:r>
+    </w:p>
+    <w:p>
+      <w:r>
+        <w:br w:type="page"/>
+      </w:r>
+    </w:p>
+    <w:p/>
+    <w:p>
+      <w:r>
+        <w:rPr>
+          <w:b/>
+        </w:rPr>
+        <w:t>Plano de Gestão de Dados</w:t>
+      </w:r>
+      <w:r>
+        <w:t>Cap10</w:t>
+      </w:r>
+    </w:p>
+    <w:p>
+      <w:r>
+        <w:t>Qualquer dado recolhido de um utilizador através de formulários</w:t>
+      </w:r>
+      <w:r>
+        <w:t xml:space="preserve"> </w:t>
+      </w:r>
+      <w:proofErr w:type="spellStart"/>
+      <w:r>
+        <w:t>html</w:t>
+      </w:r>
+      <w:proofErr w:type="spellEnd"/>
+      <w:r>
+        <w:t xml:space="preserve"> no </w:t>
+      </w:r>
+      <w:proofErr w:type="gramStart"/>
+      <w:r>
+        <w:t>website</w:t>
+      </w:r>
+      <w:proofErr w:type="gramEnd"/>
+      <w:r>
+        <w:t>, será guardado na base de dados, onde poderão ser acedidos pelo utilizador numa página dedicada a</w:t>
+      </w:r>
+      <w:r>
+        <w:t>o mesmo</w:t>
       </w:r>
       <w:r>
         <w:t>.</w:t>
@@ -1493,77 +1802,95 @@
     </w:p>
     <w:p>
       <w:r>
-        <w:t xml:space="preserve">Os utilizadores terão acesso a tudo que os visitantes tem, mais à sua informação pessoal e ao </w:t>
+        <w:t>Apenas a palavra-passe do utilizador é que se encontrará devidamente encriptada, como forma de aumentar a segurança já presente em todos os dados.</w:t>
+      </w:r>
+    </w:p>
+    <w:p/>
+    <w:p>
+      <w:pPr>
+        <w:rPr>
+          <w:b/>
+        </w:rPr>
+      </w:pPr>
+      <w:r>
+        <w:rPr>
+          <w:b/>
+        </w:rPr>
+        <w:t>Modelo entidade-associação</w:t>
+      </w:r>
+    </w:p>
+    <w:p>
+      <w:pPr>
+        <w:rPr>
+          <w:b/>
+        </w:rPr>
+      </w:pPr>
+    </w:p>
+    <w:p>
+      <w:pPr>
+        <w:rPr>
+          <w:b/>
+        </w:rPr>
+      </w:pPr>
+      <w:r>
+        <w:rPr>
+          <w:b/>
+        </w:rPr>
+        <w:t>Modelo relacional</w:t>
+      </w:r>
+    </w:p>
+    <w:p/>
+    <w:p>
+      <w:pPr>
+        <w:rPr>
+          <w:b/>
+        </w:rPr>
+      </w:pPr>
+      <w:r>
+        <w:rPr>
+          <w:b/>
+        </w:rPr>
+        <w:t>Acessos à base de dados</w:t>
+      </w:r>
+    </w:p>
+    <w:p>
+      <w:r>
+        <w:t xml:space="preserve">Os visitantes não terão acesso a nenhum dado de nenhuma base de dados, uma vez que ao não criarem conta no </w:t>
       </w:r>
       <w:proofErr w:type="gramStart"/>
       <w:r>
-        <w:t>chat</w:t>
+        <w:t>site</w:t>
       </w:r>
       <w:proofErr w:type="gramEnd"/>
       <w:r>
-        <w:t xml:space="preserve"> publico.</w:t>
-      </w:r>
-    </w:p>
-    <w:p>
-      <w:r>
-        <w:t xml:space="preserve">Os administradores terão acesso a tudo que os utilizadores tem, e poderão eliminar comentários do </w:t>
+        <w:t>, não estrão a inserir dados na base de dados.</w:t>
+      </w:r>
+    </w:p>
+    <w:p>
+      <w:r>
+        <w:t xml:space="preserve">Os utilizadores, ao criarem conta, estarão e inserir o seu nome de utilizador, </w:t>
       </w:r>
       <w:proofErr w:type="gramStart"/>
       <w:r>
-        <w:t>chat</w:t>
+        <w:t>email</w:t>
       </w:r>
       <w:proofErr w:type="gramEnd"/>
       <w:r>
-        <w:t xml:space="preserve"> público e contas de utilizadores.</w:t>
-      </w:r>
-    </w:p>
-    <w:p/>
-    <w:p>
-      <w:r>
-        <w:br w:type="page"/>
-      </w:r>
-    </w:p>
-    <w:p/>
-    <w:p>
-      <w:r>
-        <w:rPr>
-          <w:b/>
-        </w:rPr>
-        <w:t>Plano de Documentação</w:t>
-      </w:r>
-      <w:r>
-        <w:t>Cap9</w:t>
-      </w:r>
-    </w:p>
-    <w:p>
-      <w:r>
-        <w:t>Para este projeto serão redigidos dois documentos, o documento de especificação de requisitos e o Plano de projeto (este), em que ambos os elementos, David Pinto e Pedro Graça estão encarregues dos mesmos.</w:t>
-      </w:r>
-    </w:p>
-    <w:p>
-      <w:r>
-        <w:t xml:space="preserve">Enumerar e descrever os documentos </w:t>
-      </w:r>
-    </w:p>
-    <w:p>
-      <w:r>
-        <w:br w:type="page"/>
-      </w:r>
-    </w:p>
-    <w:p/>
-    <w:p>
-      <w:r>
-        <w:rPr>
-          <w:b/>
-        </w:rPr>
-        <w:t>Plano de Gestão de Dados</w:t>
-      </w:r>
-      <w:r>
-        <w:t>Cap10</w:t>
-      </w:r>
-    </w:p>
-    <w:p/>
-    <w:p>
+        <w:t xml:space="preserve"> e palavra-passe na base de dados, e se assim o quiserem, quais as suas equipas, desportos e/ou ligas favoritas, logo todas estas informações (menos a palavra-passe), estarão disponibilizadas para os utilizadores observarem, e todas elas, incluindo a password, poderão ser modificadas.</w:t>
+      </w:r>
+    </w:p>
+    <w:p>
+      <w:r>
+        <w:t xml:space="preserve">Os administradores </w:t>
+      </w:r>
+      <w:r>
+        <w:t>poderão observar e alterar todos os dados inseridos na base de dados.</w:t>
+      </w:r>
+    </w:p>
+    <w:p>
+      <w:r>
+        <w:t xml:space="preserve">As tabelas dos deportos, ligas e equipas estarão previamente povoadas com os nomes das mesmas. </w:t>
+      </w:r>
       <w:r>
         <w:br w:type="page"/>
       </w:r>
@@ -1581,12 +1908,1110 @@
       </w:r>
     </w:p>
     <w:p>
-      <w:r>
-        <w:t>Algo vais usar algo para fazer algo e estimar o orçamento</w:t>
-      </w:r>
-    </w:p>
-    <w:p/>
-    <w:p>
+      <w:pPr>
+        <w:rPr>
+          <w:b/>
+        </w:rPr>
+      </w:pPr>
+      <w:r>
+        <w:rPr>
+          <w:b/>
+        </w:rPr>
+        <w:t>Recursos Humanos</w:t>
+      </w:r>
+    </w:p>
+    <w:tbl>
+      <w:tblPr>
+        <w:tblStyle w:val="TabeladeGrelha4-Destaque1"/>
+        <w:tblW w:w="0" w:type="auto"/>
+        <w:tblLook w:val="04A0" w:firstRow="1" w:lastRow="0" w:firstColumn="1" w:lastColumn="0" w:noHBand="0" w:noVBand="1"/>
+      </w:tblPr>
+      <w:tblGrid>
+        <w:gridCol w:w="2831"/>
+        <w:gridCol w:w="1029"/>
+      </w:tblGrid>
+      <w:tr>
+        <w:trPr>
+          <w:cnfStyle w:val="100000000000" w:firstRow="1" w:lastRow="0" w:firstColumn="0" w:lastColumn="0" w:oddVBand="0" w:evenVBand="0" w:oddHBand="0" w:evenHBand="0" w:firstRowFirstColumn="0" w:firstRowLastColumn="0" w:lastRowFirstColumn="0" w:lastRowLastColumn="0"/>
+        </w:trPr>
+        <w:tc>
+          <w:tcPr>
+            <w:cnfStyle w:val="001000000000" w:firstRow="0" w:lastRow="0" w:firstColumn="1" w:lastColumn="0" w:oddVBand="0" w:evenVBand="0" w:oddHBand="0" w:evenHBand="0" w:firstRowFirstColumn="0" w:firstRowLastColumn="0" w:lastRowFirstColumn="0" w:lastRowLastColumn="0"/>
+            <w:tcW w:w="2831" w:type="dxa"/>
+          </w:tcPr>
+          <w:p>
+            <w:pPr>
+              <w:rPr>
+                <w:b w:val="0"/>
+              </w:rPr>
+            </w:pPr>
+            <w:r>
+              <w:rPr>
+                <w:b w:val="0"/>
+              </w:rPr>
+              <w:t>Tipo</w:t>
+            </w:r>
+          </w:p>
+        </w:tc>
+        <w:tc>
+          <w:tcPr>
+            <w:tcW w:w="1029" w:type="dxa"/>
+          </w:tcPr>
+          <w:p>
+            <w:pPr>
+              <w:cnfStyle w:val="100000000000" w:firstRow="1" w:lastRow="0" w:firstColumn="0" w:lastColumn="0" w:oddVBand="0" w:evenVBand="0" w:oddHBand="0" w:evenHBand="0" w:firstRowFirstColumn="0" w:firstRowLastColumn="0" w:lastRowFirstColumn="0" w:lastRowLastColumn="0"/>
+              <w:rPr>
+                <w:b w:val="0"/>
+              </w:rPr>
+            </w:pPr>
+            <w:r>
+              <w:rPr>
+                <w:b w:val="0"/>
+              </w:rPr>
+              <w:t>Custo</w:t>
+            </w:r>
+          </w:p>
+        </w:tc>
+      </w:tr>
+      <w:tr>
+        <w:trPr>
+          <w:cnfStyle w:val="000000100000" w:firstRow="0" w:lastRow="0" w:firstColumn="0" w:lastColumn="0" w:oddVBand="0" w:evenVBand="0" w:oddHBand="1" w:evenHBand="0" w:firstRowFirstColumn="0" w:firstRowLastColumn="0" w:lastRowFirstColumn="0" w:lastRowLastColumn="0"/>
+        </w:trPr>
+        <w:tc>
+          <w:tcPr>
+            <w:cnfStyle w:val="001000000000" w:firstRow="0" w:lastRow="0" w:firstColumn="1" w:lastColumn="0" w:oddVBand="0" w:evenVBand="0" w:oddHBand="0" w:evenHBand="0" w:firstRowFirstColumn="0" w:firstRowLastColumn="0" w:lastRowFirstColumn="0" w:lastRowLastColumn="0"/>
+            <w:tcW w:w="2831" w:type="dxa"/>
+          </w:tcPr>
+          <w:p>
+            <w:pPr>
+              <w:rPr>
+                <w:b w:val="0"/>
+              </w:rPr>
+            </w:pPr>
+            <w:r>
+              <w:rPr>
+                <w:b w:val="0"/>
+              </w:rPr>
+              <w:t>Gestor</w:t>
+            </w:r>
+          </w:p>
+        </w:tc>
+        <w:tc>
+          <w:tcPr>
+            <w:tcW w:w="1029" w:type="dxa"/>
+          </w:tcPr>
+          <w:p>
+            <w:pPr>
+              <w:cnfStyle w:val="000000100000" w:firstRow="0" w:lastRow="0" w:firstColumn="0" w:lastColumn="0" w:oddVBand="0" w:evenVBand="0" w:oddHBand="1" w:evenHBand="0" w:firstRowFirstColumn="0" w:firstRowLastColumn="0" w:lastRowFirstColumn="0" w:lastRowLastColumn="0"/>
+            </w:pPr>
+            <w:r>
+              <w:t>0,00€</w:t>
+            </w:r>
+            <w:r>
+              <w:t>/h</w:t>
+            </w:r>
+          </w:p>
+        </w:tc>
+      </w:tr>
+      <w:tr>
+        <w:tc>
+          <w:tcPr>
+            <w:cnfStyle w:val="001000000000" w:firstRow="0" w:lastRow="0" w:firstColumn="1" w:lastColumn="0" w:oddVBand="0" w:evenVBand="0" w:oddHBand="0" w:evenHBand="0" w:firstRowFirstColumn="0" w:firstRowLastColumn="0" w:lastRowFirstColumn="0" w:lastRowLastColumn="0"/>
+            <w:tcW w:w="2831" w:type="dxa"/>
+          </w:tcPr>
+          <w:p>
+            <w:pPr>
+              <w:rPr>
+                <w:b w:val="0"/>
+              </w:rPr>
+            </w:pPr>
+            <w:r>
+              <w:rPr>
+                <w:b w:val="0"/>
+              </w:rPr>
+              <w:t>Analista</w:t>
+            </w:r>
+          </w:p>
+        </w:tc>
+        <w:tc>
+          <w:tcPr>
+            <w:tcW w:w="1029" w:type="dxa"/>
+          </w:tcPr>
+          <w:p>
+            <w:pPr>
+              <w:cnfStyle w:val="000000000000" w:firstRow="0" w:lastRow="0" w:firstColumn="0" w:lastColumn="0" w:oddVBand="0" w:evenVBand="0" w:oddHBand="0" w:evenHBand="0" w:firstRowFirstColumn="0" w:firstRowLastColumn="0" w:lastRowFirstColumn="0" w:lastRowLastColumn="0"/>
+              <w:rPr>
+                <w:b/>
+              </w:rPr>
+            </w:pPr>
+            <w:r>
+              <w:t>0</w:t>
+            </w:r>
+            <w:r>
+              <w:t>,00€</w:t>
+            </w:r>
+            <w:r>
+              <w:t>/h</w:t>
+            </w:r>
+          </w:p>
+        </w:tc>
+      </w:tr>
+      <w:tr>
+        <w:trPr>
+          <w:cnfStyle w:val="000000100000" w:firstRow="0" w:lastRow="0" w:firstColumn="0" w:lastColumn="0" w:oddVBand="0" w:evenVBand="0" w:oddHBand="1" w:evenHBand="0" w:firstRowFirstColumn="0" w:firstRowLastColumn="0" w:lastRowFirstColumn="0" w:lastRowLastColumn="0"/>
+        </w:trPr>
+        <w:tc>
+          <w:tcPr>
+            <w:cnfStyle w:val="001000000000" w:firstRow="0" w:lastRow="0" w:firstColumn="1" w:lastColumn="0" w:oddVBand="0" w:evenVBand="0" w:oddHBand="0" w:evenHBand="0" w:firstRowFirstColumn="0" w:firstRowLastColumn="0" w:lastRowFirstColumn="0" w:lastRowLastColumn="0"/>
+            <w:tcW w:w="2831" w:type="dxa"/>
+          </w:tcPr>
+          <w:p>
+            <w:pPr>
+              <w:rPr>
+                <w:b w:val="0"/>
+              </w:rPr>
+            </w:pPr>
+            <w:r>
+              <w:rPr>
+                <w:b w:val="0"/>
+              </w:rPr>
+              <w:t>Equipa de Desenvolvimento</w:t>
+            </w:r>
+          </w:p>
+        </w:tc>
+        <w:tc>
+          <w:tcPr>
+            <w:tcW w:w="1029" w:type="dxa"/>
+          </w:tcPr>
+          <w:p>
+            <w:pPr>
+              <w:cnfStyle w:val="000000100000" w:firstRow="0" w:lastRow="0" w:firstColumn="0" w:lastColumn="0" w:oddVBand="0" w:evenVBand="0" w:oddHBand="1" w:evenHBand="0" w:firstRowFirstColumn="0" w:firstRowLastColumn="0" w:lastRowFirstColumn="0" w:lastRowLastColumn="0"/>
+              <w:rPr>
+                <w:b/>
+              </w:rPr>
+            </w:pPr>
+            <w:r>
+              <w:t>0</w:t>
+            </w:r>
+            <w:r>
+              <w:t>,00€</w:t>
+            </w:r>
+            <w:r>
+              <w:t>/h</w:t>
+            </w:r>
+          </w:p>
+        </w:tc>
+      </w:tr>
+      <w:tr>
+        <w:tc>
+          <w:tcPr>
+            <w:cnfStyle w:val="001000000000" w:firstRow="0" w:lastRow="0" w:firstColumn="1" w:lastColumn="0" w:oddVBand="0" w:evenVBand="0" w:oddHBand="0" w:evenHBand="0" w:firstRowFirstColumn="0" w:firstRowLastColumn="0" w:lastRowFirstColumn="0" w:lastRowLastColumn="0"/>
+            <w:tcW w:w="2831" w:type="dxa"/>
+          </w:tcPr>
+          <w:p>
+            <w:pPr>
+              <w:rPr>
+                <w:b w:val="0"/>
+              </w:rPr>
+            </w:pPr>
+            <w:r>
+              <w:rPr>
+                <w:b w:val="0"/>
+              </w:rPr>
+              <w:t>Equipa de Testes</w:t>
+            </w:r>
+          </w:p>
+        </w:tc>
+        <w:tc>
+          <w:tcPr>
+            <w:tcW w:w="1029" w:type="dxa"/>
+          </w:tcPr>
+          <w:p>
+            <w:pPr>
+              <w:cnfStyle w:val="000000000000" w:firstRow="0" w:lastRow="0" w:firstColumn="0" w:lastColumn="0" w:oddVBand="0" w:evenVBand="0" w:oddHBand="0" w:evenHBand="0" w:firstRowFirstColumn="0" w:firstRowLastColumn="0" w:lastRowFirstColumn="0" w:lastRowLastColumn="0"/>
+              <w:rPr>
+                <w:b/>
+              </w:rPr>
+            </w:pPr>
+            <w:r>
+              <w:t>0,00€</w:t>
+            </w:r>
+            <w:r>
+              <w:t>/h</w:t>
+            </w:r>
+          </w:p>
+        </w:tc>
+      </w:tr>
+    </w:tbl>
+    <w:p>
+      <w:pPr>
+        <w:rPr>
+          <w:b/>
+        </w:rPr>
+      </w:pPr>
+    </w:p>
+    <w:p>
+      <w:pPr>
+        <w:rPr>
+          <w:b/>
+        </w:rPr>
+      </w:pPr>
+      <w:r>
+        <w:rPr>
+          <w:b/>
+        </w:rPr>
+        <w:t>Recursos Tecnológicos</w:t>
+      </w:r>
+    </w:p>
+    <w:tbl>
+      <w:tblPr>
+        <w:tblStyle w:val="TabeladeGrelha4-Destaque1"/>
+        <w:tblW w:w="0" w:type="auto"/>
+        <w:tblLook w:val="04A0" w:firstRow="1" w:lastRow="0" w:firstColumn="1" w:lastColumn="0" w:noHBand="0" w:noVBand="1"/>
+      </w:tblPr>
+      <w:tblGrid>
+        <w:gridCol w:w="2831"/>
+        <w:gridCol w:w="2551"/>
+        <w:gridCol w:w="1701"/>
+      </w:tblGrid>
+      <w:tr>
+        <w:trPr>
+          <w:cnfStyle w:val="100000000000" w:firstRow="1" w:lastRow="0" w:firstColumn="0" w:lastColumn="0" w:oddVBand="0" w:evenVBand="0" w:oddHBand="0" w:evenHBand="0" w:firstRowFirstColumn="0" w:firstRowLastColumn="0" w:lastRowFirstColumn="0" w:lastRowLastColumn="0"/>
+        </w:trPr>
+        <w:tc>
+          <w:tcPr>
+            <w:cnfStyle w:val="001000000000" w:firstRow="0" w:lastRow="0" w:firstColumn="1" w:lastColumn="0" w:oddVBand="0" w:evenVBand="0" w:oddHBand="0" w:evenHBand="0" w:firstRowFirstColumn="0" w:firstRowLastColumn="0" w:lastRowFirstColumn="0" w:lastRowLastColumn="0"/>
+            <w:tcW w:w="2831" w:type="dxa"/>
+          </w:tcPr>
+          <w:p>
+            <w:pPr>
+              <w:rPr>
+                <w:b w:val="0"/>
+              </w:rPr>
+            </w:pPr>
+            <w:r>
+              <w:rPr>
+                <w:b w:val="0"/>
+              </w:rPr>
+              <w:t>Tipo</w:t>
+            </w:r>
+          </w:p>
+        </w:tc>
+        <w:tc>
+          <w:tcPr>
+            <w:tcW w:w="2551" w:type="dxa"/>
+          </w:tcPr>
+          <w:p>
+            <w:pPr>
+              <w:cnfStyle w:val="100000000000" w:firstRow="1" w:lastRow="0" w:firstColumn="0" w:lastColumn="0" w:oddVBand="0" w:evenVBand="0" w:oddHBand="0" w:evenHBand="0" w:firstRowFirstColumn="0" w:firstRowLastColumn="0" w:lastRowFirstColumn="0" w:lastRowLastColumn="0"/>
+              <w:rPr>
+                <w:b w:val="0"/>
+              </w:rPr>
+            </w:pPr>
+            <w:r>
+              <w:rPr>
+                <w:b w:val="0"/>
+              </w:rPr>
+              <w:t>Identificação do Recurso</w:t>
+            </w:r>
+          </w:p>
+        </w:tc>
+        <w:tc>
+          <w:tcPr>
+            <w:tcW w:w="1701" w:type="dxa"/>
+          </w:tcPr>
+          <w:p>
+            <w:pPr>
+              <w:cnfStyle w:val="100000000000" w:firstRow="1" w:lastRow="0" w:firstColumn="0" w:lastColumn="0" w:oddVBand="0" w:evenVBand="0" w:oddHBand="0" w:evenHBand="0" w:firstRowFirstColumn="0" w:firstRowLastColumn="0" w:lastRowFirstColumn="0" w:lastRowLastColumn="0"/>
+              <w:rPr>
+                <w:b w:val="0"/>
+              </w:rPr>
+            </w:pPr>
+            <w:r>
+              <w:rPr>
+                <w:b w:val="0"/>
+              </w:rPr>
+              <w:t>Custo</w:t>
+            </w:r>
+          </w:p>
+        </w:tc>
+      </w:tr>
+      <w:tr>
+        <w:trPr>
+          <w:cnfStyle w:val="000000100000" w:firstRow="0" w:lastRow="0" w:firstColumn="0" w:lastColumn="0" w:oddVBand="0" w:evenVBand="0" w:oddHBand="1" w:evenHBand="0" w:firstRowFirstColumn="0" w:firstRowLastColumn="0" w:lastRowFirstColumn="0" w:lastRowLastColumn="0"/>
+        </w:trPr>
+        <w:tc>
+          <w:tcPr>
+            <w:cnfStyle w:val="001000000000" w:firstRow="0" w:lastRow="0" w:firstColumn="1" w:lastColumn="0" w:oddVBand="0" w:evenVBand="0" w:oddHBand="0" w:evenHBand="0" w:firstRowFirstColumn="0" w:firstRowLastColumn="0" w:lastRowFirstColumn="0" w:lastRowLastColumn="0"/>
+            <w:tcW w:w="2831" w:type="dxa"/>
+          </w:tcPr>
+          <w:p>
+            <w:pPr>
+              <w:rPr>
+                <w:b w:val="0"/>
+              </w:rPr>
+            </w:pPr>
+            <w:proofErr w:type="gramStart"/>
+            <w:r>
+              <w:rPr>
+                <w:b w:val="0"/>
+              </w:rPr>
+              <w:t>Software</w:t>
+            </w:r>
+            <w:proofErr w:type="gramEnd"/>
+            <w:r>
+              <w:rPr>
+                <w:b w:val="0"/>
+              </w:rPr>
+              <w:t xml:space="preserve"> de documentação</w:t>
+            </w:r>
+          </w:p>
+        </w:tc>
+        <w:tc>
+          <w:tcPr>
+            <w:tcW w:w="2551" w:type="dxa"/>
+          </w:tcPr>
+          <w:p>
+            <w:pPr>
+              <w:cnfStyle w:val="000000100000" w:firstRow="0" w:lastRow="0" w:firstColumn="0" w:lastColumn="0" w:oddVBand="0" w:evenVBand="0" w:oddHBand="1" w:evenHBand="0" w:firstRowFirstColumn="0" w:firstRowLastColumn="0" w:lastRowFirstColumn="0" w:lastRowLastColumn="0"/>
+            </w:pPr>
+            <w:r>
+              <w:t>Microsoft Office Word</w:t>
+            </w:r>
+          </w:p>
+        </w:tc>
+        <w:tc>
+          <w:tcPr>
+            <w:tcW w:w="1701" w:type="dxa"/>
+          </w:tcPr>
+          <w:p>
+            <w:pPr>
+              <w:cnfStyle w:val="000000100000" w:firstRow="0" w:lastRow="0" w:firstColumn="0" w:lastColumn="0" w:oddVBand="0" w:evenVBand="0" w:oddHBand="1" w:evenHBand="0" w:firstRowFirstColumn="0" w:firstRowLastColumn="0" w:lastRowFirstColumn="0" w:lastRowLastColumn="0"/>
+            </w:pPr>
+            <w:r>
+              <w:t>69,00€/ano</w:t>
+            </w:r>
+          </w:p>
+        </w:tc>
+      </w:tr>
+      <w:tr>
+        <w:tc>
+          <w:tcPr>
+            <w:cnfStyle w:val="001000000000" w:firstRow="0" w:lastRow="0" w:firstColumn="1" w:lastColumn="0" w:oddVBand="0" w:evenVBand="0" w:oddHBand="0" w:evenHBand="0" w:firstRowFirstColumn="0" w:firstRowLastColumn="0" w:lastRowFirstColumn="0" w:lastRowLastColumn="0"/>
+            <w:tcW w:w="2831" w:type="dxa"/>
+          </w:tcPr>
+          <w:p>
+            <w:pPr>
+              <w:rPr>
+                <w:b w:val="0"/>
+              </w:rPr>
+            </w:pPr>
+            <w:r>
+              <w:rPr>
+                <w:b w:val="0"/>
+              </w:rPr>
+              <w:t>Sof</w:t>
+            </w:r>
+            <w:r>
+              <w:rPr>
+                <w:b w:val="0"/>
+              </w:rPr>
+              <w:t>t.</w:t>
+            </w:r>
+            <w:r>
+              <w:rPr>
+                <w:b w:val="0"/>
+              </w:rPr>
+              <w:t xml:space="preserve"> </w:t>
+            </w:r>
+            <w:proofErr w:type="gramStart"/>
+            <w:r>
+              <w:rPr>
+                <w:b w:val="0"/>
+              </w:rPr>
+              <w:t>de</w:t>
+            </w:r>
+            <w:proofErr w:type="gramEnd"/>
+            <w:r>
+              <w:rPr>
+                <w:b w:val="0"/>
+              </w:rPr>
+              <w:t xml:space="preserve"> </w:t>
+            </w:r>
+            <w:r>
+              <w:rPr>
+                <w:b w:val="0"/>
+              </w:rPr>
+              <w:t>criação de código</w:t>
+            </w:r>
+          </w:p>
+        </w:tc>
+        <w:tc>
+          <w:tcPr>
+            <w:tcW w:w="2551" w:type="dxa"/>
+          </w:tcPr>
+          <w:p>
+            <w:pPr>
+              <w:cnfStyle w:val="000000000000" w:firstRow="0" w:lastRow="0" w:firstColumn="0" w:lastColumn="0" w:oddVBand="0" w:evenVBand="0" w:oddHBand="0" w:evenHBand="0" w:firstRowFirstColumn="0" w:firstRowLastColumn="0" w:lastRowFirstColumn="0" w:lastRowLastColumn="0"/>
+            </w:pPr>
+            <w:r>
+              <w:t xml:space="preserve">Visual </w:t>
+            </w:r>
+            <w:proofErr w:type="spellStart"/>
+            <w:r>
+              <w:t>Studio</w:t>
+            </w:r>
+            <w:proofErr w:type="spellEnd"/>
+            <w:r>
+              <w:t xml:space="preserve"> </w:t>
+            </w:r>
+            <w:proofErr w:type="spellStart"/>
+            <w:r>
+              <w:t>Code</w:t>
+            </w:r>
+            <w:proofErr w:type="spellEnd"/>
+          </w:p>
+        </w:tc>
+        <w:tc>
+          <w:tcPr>
+            <w:tcW w:w="1701" w:type="dxa"/>
+          </w:tcPr>
+          <w:p>
+            <w:pPr>
+              <w:cnfStyle w:val="000000000000" w:firstRow="0" w:lastRow="0" w:firstColumn="0" w:lastColumn="0" w:oddVBand="0" w:evenVBand="0" w:oddHBand="0" w:evenHBand="0" w:firstRowFirstColumn="0" w:firstRowLastColumn="0" w:lastRowFirstColumn="0" w:lastRowLastColumn="0"/>
+            </w:pPr>
+            <w:r>
+              <w:t>0,00€</w:t>
+            </w:r>
+          </w:p>
+        </w:tc>
+      </w:tr>
+      <w:tr>
+        <w:trPr>
+          <w:cnfStyle w:val="000000100000" w:firstRow="0" w:lastRow="0" w:firstColumn="0" w:lastColumn="0" w:oddVBand="0" w:evenVBand="0" w:oddHBand="1" w:evenHBand="0" w:firstRowFirstColumn="0" w:firstRowLastColumn="0" w:lastRowFirstColumn="0" w:lastRowLastColumn="0"/>
+        </w:trPr>
+        <w:tc>
+          <w:tcPr>
+            <w:cnfStyle w:val="001000000000" w:firstRow="0" w:lastRow="0" w:firstColumn="1" w:lastColumn="0" w:oddVBand="0" w:evenVBand="0" w:oddHBand="0" w:evenHBand="0" w:firstRowFirstColumn="0" w:firstRowLastColumn="0" w:lastRowFirstColumn="0" w:lastRowLastColumn="0"/>
+            <w:tcW w:w="2831" w:type="dxa"/>
+          </w:tcPr>
+          <w:p>
+            <w:pPr>
+              <w:rPr>
+                <w:b w:val="0"/>
+              </w:rPr>
+            </w:pPr>
+            <w:proofErr w:type="gramStart"/>
+            <w:r>
+              <w:rPr>
+                <w:b w:val="0"/>
+              </w:rPr>
+              <w:t>Software</w:t>
+            </w:r>
+            <w:proofErr w:type="gramEnd"/>
+            <w:r>
+              <w:rPr>
+                <w:b w:val="0"/>
+              </w:rPr>
+              <w:t xml:space="preserve"> de </w:t>
+            </w:r>
+            <w:r>
+              <w:rPr>
+                <w:b w:val="0"/>
+              </w:rPr>
+              <w:t>servidor web</w:t>
+            </w:r>
+          </w:p>
+        </w:tc>
+        <w:tc>
+          <w:tcPr>
+            <w:tcW w:w="2551" w:type="dxa"/>
+          </w:tcPr>
+          <w:p>
+            <w:pPr>
+              <w:cnfStyle w:val="000000100000" w:firstRow="0" w:lastRow="0" w:firstColumn="0" w:lastColumn="0" w:oddVBand="0" w:evenVBand="0" w:oddHBand="1" w:evenHBand="0" w:firstRowFirstColumn="0" w:firstRowLastColumn="0" w:lastRowFirstColumn="0" w:lastRowLastColumn="0"/>
+            </w:pPr>
+            <w:r>
+              <w:t>XAMPP</w:t>
+            </w:r>
+          </w:p>
+        </w:tc>
+        <w:tc>
+          <w:tcPr>
+            <w:tcW w:w="1701" w:type="dxa"/>
+          </w:tcPr>
+          <w:p>
+            <w:pPr>
+              <w:cnfStyle w:val="000000100000" w:firstRow="0" w:lastRow="0" w:firstColumn="0" w:lastColumn="0" w:oddVBand="0" w:evenVBand="0" w:oddHBand="1" w:evenHBand="0" w:firstRowFirstColumn="0" w:firstRowLastColumn="0" w:lastRowFirstColumn="0" w:lastRowLastColumn="0"/>
+            </w:pPr>
+            <w:r>
+              <w:t>0,00€</w:t>
+            </w:r>
+          </w:p>
+        </w:tc>
+      </w:tr>
+      <w:tr>
+        <w:tc>
+          <w:tcPr>
+            <w:cnfStyle w:val="001000000000" w:firstRow="0" w:lastRow="0" w:firstColumn="1" w:lastColumn="0" w:oddVBand="0" w:evenVBand="0" w:oddHBand="0" w:evenHBand="0" w:firstRowFirstColumn="0" w:firstRowLastColumn="0" w:lastRowFirstColumn="0" w:lastRowLastColumn="0"/>
+            <w:tcW w:w="2831" w:type="dxa"/>
+          </w:tcPr>
+          <w:p>
+            <w:pPr>
+              <w:rPr>
+                <w:b w:val="0"/>
+              </w:rPr>
+            </w:pPr>
+            <w:proofErr w:type="gramStart"/>
+            <w:r>
+              <w:rPr>
+                <w:b w:val="0"/>
+              </w:rPr>
+              <w:t>Software</w:t>
+            </w:r>
+            <w:proofErr w:type="gramEnd"/>
+            <w:r>
+              <w:rPr>
+                <w:b w:val="0"/>
+              </w:rPr>
+              <w:t xml:space="preserve"> </w:t>
+            </w:r>
+            <w:r>
+              <w:rPr>
+                <w:b w:val="0"/>
+              </w:rPr>
+              <w:t xml:space="preserve">de servidor de </w:t>
+            </w:r>
+            <w:proofErr w:type="spellStart"/>
+            <w:r>
+              <w:rPr>
+                <w:b w:val="0"/>
+              </w:rPr>
+              <w:t>bd</w:t>
+            </w:r>
+            <w:proofErr w:type="spellEnd"/>
+          </w:p>
+        </w:tc>
+        <w:tc>
+          <w:tcPr>
+            <w:tcW w:w="2551" w:type="dxa"/>
+          </w:tcPr>
+          <w:p>
+            <w:pPr>
+              <w:cnfStyle w:val="000000000000" w:firstRow="0" w:lastRow="0" w:firstColumn="0" w:lastColumn="0" w:oddVBand="0" w:evenVBand="0" w:oddHBand="0" w:evenHBand="0" w:firstRowFirstColumn="0" w:firstRowLastColumn="0" w:lastRowFirstColumn="0" w:lastRowLastColumn="0"/>
+            </w:pPr>
+            <w:proofErr w:type="spellStart"/>
+            <w:r>
+              <w:t>MySQL</w:t>
+            </w:r>
+            <w:proofErr w:type="spellEnd"/>
+          </w:p>
+        </w:tc>
+        <w:tc>
+          <w:tcPr>
+            <w:tcW w:w="1701" w:type="dxa"/>
+          </w:tcPr>
+          <w:p>
+            <w:pPr>
+              <w:cnfStyle w:val="000000000000" w:firstRow="0" w:lastRow="0" w:firstColumn="0" w:lastColumn="0" w:oddVBand="0" w:evenVBand="0" w:oddHBand="0" w:evenHBand="0" w:firstRowFirstColumn="0" w:firstRowLastColumn="0" w:lastRowFirstColumn="0" w:lastRowLastColumn="0"/>
+            </w:pPr>
+            <w:r>
+              <w:t>0,00€</w:t>
+            </w:r>
+          </w:p>
+        </w:tc>
+      </w:tr>
+      <w:tr>
+        <w:trPr>
+          <w:cnfStyle w:val="000000100000" w:firstRow="0" w:lastRow="0" w:firstColumn="0" w:lastColumn="0" w:oddVBand="0" w:evenVBand="0" w:oddHBand="1" w:evenHBand="0" w:firstRowFirstColumn="0" w:firstRowLastColumn="0" w:lastRowFirstColumn="0" w:lastRowLastColumn="0"/>
+        </w:trPr>
+        <w:tc>
+          <w:tcPr>
+            <w:cnfStyle w:val="001000000000" w:firstRow="0" w:lastRow="0" w:firstColumn="1" w:lastColumn="0" w:oddVBand="0" w:evenVBand="0" w:oddHBand="0" w:evenHBand="0" w:firstRowFirstColumn="0" w:firstRowLastColumn="0" w:lastRowFirstColumn="0" w:lastRowLastColumn="0"/>
+            <w:tcW w:w="2831" w:type="dxa"/>
+          </w:tcPr>
+          <w:p>
+            <w:pPr>
+              <w:rPr>
+                <w:b w:val="0"/>
+              </w:rPr>
+            </w:pPr>
+            <w:r>
+              <w:rPr>
+                <w:b w:val="0"/>
+              </w:rPr>
+              <w:t xml:space="preserve">Servidor web e </w:t>
+            </w:r>
+            <w:proofErr w:type="spellStart"/>
+            <w:r>
+              <w:rPr>
+                <w:b w:val="0"/>
+              </w:rPr>
+              <w:t>bd</w:t>
+            </w:r>
+            <w:proofErr w:type="spellEnd"/>
+          </w:p>
+        </w:tc>
+        <w:tc>
+          <w:tcPr>
+            <w:tcW w:w="2551" w:type="dxa"/>
+          </w:tcPr>
+          <w:p>
+            <w:pPr>
+              <w:cnfStyle w:val="000000100000" w:firstRow="0" w:lastRow="0" w:firstColumn="0" w:lastColumn="0" w:oddVBand="0" w:evenVBand="0" w:oddHBand="1" w:evenHBand="0" w:firstRowFirstColumn="0" w:firstRowLastColumn="0" w:lastRowFirstColumn="0" w:lastRowLastColumn="0"/>
+            </w:pPr>
+            <w:r>
+              <w:t>000webhost</w:t>
+            </w:r>
+          </w:p>
+        </w:tc>
+        <w:tc>
+          <w:tcPr>
+            <w:tcW w:w="1701" w:type="dxa"/>
+          </w:tcPr>
+          <w:p>
+            <w:pPr>
+              <w:cnfStyle w:val="000000100000" w:firstRow="0" w:lastRow="0" w:firstColumn="0" w:lastColumn="0" w:oddVBand="0" w:evenVBand="0" w:oddHBand="1" w:evenHBand="0" w:firstRowFirstColumn="0" w:firstRowLastColumn="0" w:lastRowFirstColumn="0" w:lastRowLastColumn="0"/>
+            </w:pPr>
+            <w:r>
+              <w:t>0,00€</w:t>
+            </w:r>
+          </w:p>
+        </w:tc>
+      </w:tr>
+      <w:tr>
+        <w:tc>
+          <w:tcPr>
+            <w:cnfStyle w:val="001000000000" w:firstRow="0" w:lastRow="0" w:firstColumn="1" w:lastColumn="0" w:oddVBand="0" w:evenVBand="0" w:oddHBand="0" w:evenHBand="0" w:firstRowFirstColumn="0" w:firstRowLastColumn="0" w:lastRowFirstColumn="0" w:lastRowLastColumn="0"/>
+            <w:tcW w:w="2831" w:type="dxa"/>
+          </w:tcPr>
+          <w:p>
+            <w:pPr>
+              <w:rPr>
+                <w:b w:val="0"/>
+              </w:rPr>
+            </w:pPr>
+            <w:r>
+              <w:rPr>
+                <w:b w:val="0"/>
+              </w:rPr>
+              <w:t>Domínio</w:t>
+            </w:r>
+          </w:p>
+        </w:tc>
+        <w:tc>
+          <w:tcPr>
+            <w:tcW w:w="2551" w:type="dxa"/>
+          </w:tcPr>
+          <w:p>
+            <w:pPr>
+              <w:cnfStyle w:val="000000000000" w:firstRow="0" w:lastRow="0" w:firstColumn="0" w:lastColumn="0" w:oddVBand="0" w:evenVBand="0" w:oddHBand="0" w:evenHBand="0" w:firstRowFirstColumn="0" w:firstRowLastColumn="0" w:lastRowFirstColumn="0" w:lastRowLastColumn="0"/>
+            </w:pPr>
+            <w:r>
+              <w:t>000webhost</w:t>
+            </w:r>
+          </w:p>
+        </w:tc>
+        <w:tc>
+          <w:tcPr>
+            <w:tcW w:w="1701" w:type="dxa"/>
+          </w:tcPr>
+          <w:p>
+            <w:pPr>
+              <w:cnfStyle w:val="000000000000" w:firstRow="0" w:lastRow="0" w:firstColumn="0" w:lastColumn="0" w:oddVBand="0" w:evenVBand="0" w:oddHBand="0" w:evenHBand="0" w:firstRowFirstColumn="0" w:firstRowLastColumn="0" w:lastRowFirstColumn="0" w:lastRowLastColumn="0"/>
+            </w:pPr>
+            <w:r>
+              <w:t>0,00€</w:t>
+            </w:r>
+          </w:p>
+        </w:tc>
+      </w:tr>
+      <w:tr>
+        <w:trPr>
+          <w:cnfStyle w:val="000000100000" w:firstRow="0" w:lastRow="0" w:firstColumn="0" w:lastColumn="0" w:oddVBand="0" w:evenVBand="0" w:oddHBand="1" w:evenHBand="0" w:firstRowFirstColumn="0" w:firstRowLastColumn="0" w:lastRowFirstColumn="0" w:lastRowLastColumn="0"/>
+        </w:trPr>
+        <w:tc>
+          <w:tcPr>
+            <w:cnfStyle w:val="001000000000" w:firstRow="0" w:lastRow="0" w:firstColumn="1" w:lastColumn="0" w:oddVBand="0" w:evenVBand="0" w:oddHBand="0" w:evenHBand="0" w:firstRowFirstColumn="0" w:firstRowLastColumn="0" w:lastRowFirstColumn="0" w:lastRowLastColumn="0"/>
+            <w:tcW w:w="2831" w:type="dxa"/>
+          </w:tcPr>
+          <w:p>
+            <w:pPr>
+              <w:rPr>
+                <w:b w:val="0"/>
+              </w:rPr>
+            </w:pPr>
+            <w:r>
+              <w:rPr>
+                <w:b w:val="0"/>
+              </w:rPr>
+              <w:t>Repositório</w:t>
+            </w:r>
+          </w:p>
+        </w:tc>
+        <w:tc>
+          <w:tcPr>
+            <w:tcW w:w="2551" w:type="dxa"/>
+          </w:tcPr>
+          <w:p>
+            <w:pPr>
+              <w:cnfStyle w:val="000000100000" w:firstRow="0" w:lastRow="0" w:firstColumn="0" w:lastColumn="0" w:oddVBand="0" w:evenVBand="0" w:oddHBand="1" w:evenHBand="0" w:firstRowFirstColumn="0" w:firstRowLastColumn="0" w:lastRowFirstColumn="0" w:lastRowLastColumn="0"/>
+            </w:pPr>
+            <w:proofErr w:type="spellStart"/>
+            <w:r>
+              <w:t>GitHub</w:t>
+            </w:r>
+            <w:proofErr w:type="spellEnd"/>
+          </w:p>
+        </w:tc>
+        <w:tc>
+          <w:tcPr>
+            <w:tcW w:w="1701" w:type="dxa"/>
+          </w:tcPr>
+          <w:p>
+            <w:pPr>
+              <w:cnfStyle w:val="000000100000" w:firstRow="0" w:lastRow="0" w:firstColumn="0" w:lastColumn="0" w:oddVBand="0" w:evenVBand="0" w:oddHBand="1" w:evenHBand="0" w:firstRowFirstColumn="0" w:firstRowLastColumn="0" w:lastRowFirstColumn="0" w:lastRowLastColumn="0"/>
+            </w:pPr>
+            <w:r>
+              <w:t>0,00€</w:t>
+            </w:r>
+          </w:p>
+        </w:tc>
+      </w:tr>
+    </w:tbl>
+    <w:p>
+      <w:pPr>
+        <w:rPr>
+          <w:b/>
+        </w:rPr>
+      </w:pPr>
+    </w:p>
+    <w:p>
+      <w:pPr>
+        <w:rPr>
+          <w:b/>
+        </w:rPr>
+      </w:pPr>
+      <w:r>
+        <w:rPr>
+          <w:b/>
+        </w:rPr>
+        <w:t>Recursos de Apoio e Infraestrutura</w:t>
+      </w:r>
+    </w:p>
+    <w:tbl>
+      <w:tblPr>
+        <w:tblStyle w:val="TabeladeGrelha4-Destaque1"/>
+        <w:tblW w:w="0" w:type="auto"/>
+        <w:tblLook w:val="04A0" w:firstRow="1" w:lastRow="0" w:firstColumn="1" w:lastColumn="0" w:noHBand="0" w:noVBand="1"/>
+      </w:tblPr>
+      <w:tblGrid>
+        <w:gridCol w:w="2831"/>
+        <w:gridCol w:w="2831"/>
+        <w:gridCol w:w="2832"/>
+      </w:tblGrid>
+      <w:tr>
+        <w:trPr>
+          <w:cnfStyle w:val="100000000000" w:firstRow="1" w:lastRow="0" w:firstColumn="0" w:lastColumn="0" w:oddVBand="0" w:evenVBand="0" w:oddHBand="0" w:evenHBand="0" w:firstRowFirstColumn="0" w:firstRowLastColumn="0" w:lastRowFirstColumn="0" w:lastRowLastColumn="0"/>
+        </w:trPr>
+        <w:tc>
+          <w:tcPr>
+            <w:cnfStyle w:val="001000000000" w:firstRow="0" w:lastRow="0" w:firstColumn="1" w:lastColumn="0" w:oddVBand="0" w:evenVBand="0" w:oddHBand="0" w:evenHBand="0" w:firstRowFirstColumn="0" w:firstRowLastColumn="0" w:lastRowFirstColumn="0" w:lastRowLastColumn="0"/>
+            <w:tcW w:w="2831" w:type="dxa"/>
+          </w:tcPr>
+          <w:p>
+            <w:pPr>
+              <w:rPr>
+                <w:b w:val="0"/>
+              </w:rPr>
+            </w:pPr>
+            <w:r>
+              <w:rPr>
+                <w:b w:val="0"/>
+              </w:rPr>
+              <w:t>Identificação do recurso</w:t>
+            </w:r>
+          </w:p>
+        </w:tc>
+        <w:tc>
+          <w:tcPr>
+            <w:tcW w:w="2831" w:type="dxa"/>
+          </w:tcPr>
+          <w:p>
+            <w:pPr>
+              <w:cnfStyle w:val="100000000000" w:firstRow="1" w:lastRow="0" w:firstColumn="0" w:lastColumn="0" w:oddVBand="0" w:evenVBand="0" w:oddHBand="0" w:evenHBand="0" w:firstRowFirstColumn="0" w:firstRowLastColumn="0" w:lastRowFirstColumn="0" w:lastRowLastColumn="0"/>
+              <w:rPr>
+                <w:b w:val="0"/>
+              </w:rPr>
+            </w:pPr>
+            <w:r>
+              <w:rPr>
+                <w:b w:val="0"/>
+              </w:rPr>
+              <w:t>Tipo</w:t>
+            </w:r>
+          </w:p>
+        </w:tc>
+        <w:tc>
+          <w:tcPr>
+            <w:tcW w:w="2832" w:type="dxa"/>
+          </w:tcPr>
+          <w:p>
+            <w:pPr>
+              <w:cnfStyle w:val="100000000000" w:firstRow="1" w:lastRow="0" w:firstColumn="0" w:lastColumn="0" w:oddVBand="0" w:evenVBand="0" w:oddHBand="0" w:evenHBand="0" w:firstRowFirstColumn="0" w:firstRowLastColumn="0" w:lastRowFirstColumn="0" w:lastRowLastColumn="0"/>
+              <w:rPr>
+                <w:b w:val="0"/>
+              </w:rPr>
+            </w:pPr>
+            <w:r>
+              <w:rPr>
+                <w:b w:val="0"/>
+              </w:rPr>
+              <w:t>Preço</w:t>
+            </w:r>
+          </w:p>
+        </w:tc>
+      </w:tr>
+      <w:tr>
+        <w:trPr>
+          <w:cnfStyle w:val="000000100000" w:firstRow="0" w:lastRow="0" w:firstColumn="0" w:lastColumn="0" w:oddVBand="0" w:evenVBand="0" w:oddHBand="1" w:evenHBand="0" w:firstRowFirstColumn="0" w:firstRowLastColumn="0" w:lastRowFirstColumn="0" w:lastRowLastColumn="0"/>
+        </w:trPr>
+        <w:tc>
+          <w:tcPr>
+            <w:cnfStyle w:val="001000000000" w:firstRow="0" w:lastRow="0" w:firstColumn="1" w:lastColumn="0" w:oddVBand="0" w:evenVBand="0" w:oddHBand="0" w:evenHBand="0" w:firstRowFirstColumn="0" w:firstRowLastColumn="0" w:lastRowFirstColumn="0" w:lastRowLastColumn="0"/>
+            <w:tcW w:w="2831" w:type="dxa"/>
+          </w:tcPr>
+          <w:p>
+            <w:pPr>
+              <w:rPr>
+                <w:b w:val="0"/>
+              </w:rPr>
+            </w:pPr>
+            <w:r>
+              <w:rPr>
+                <w:b w:val="0"/>
+              </w:rPr>
+              <w:t>Computadores, PMBOK Guide</w:t>
+            </w:r>
+          </w:p>
+        </w:tc>
+        <w:tc>
+          <w:tcPr>
+            <w:tcW w:w="2831" w:type="dxa"/>
+          </w:tcPr>
+          <w:p>
+            <w:pPr>
+              <w:cnfStyle w:val="000000100000" w:firstRow="0" w:lastRow="0" w:firstColumn="0" w:lastColumn="0" w:oddVBand="0" w:evenVBand="0" w:oddHBand="1" w:evenHBand="0" w:firstRowFirstColumn="0" w:firstRowLastColumn="0" w:lastRowFirstColumn="0" w:lastRowLastColumn="0"/>
+            </w:pPr>
+            <w:r>
+              <w:t>Apoio</w:t>
+            </w:r>
+          </w:p>
+        </w:tc>
+        <w:tc>
+          <w:tcPr>
+            <w:tcW w:w="2832" w:type="dxa"/>
+          </w:tcPr>
+          <w:p>
+            <w:pPr>
+              <w:cnfStyle w:val="000000100000" w:firstRow="0" w:lastRow="0" w:firstColumn="0" w:lastColumn="0" w:oddVBand="0" w:evenVBand="0" w:oddHBand="1" w:evenHBand="0" w:firstRowFirstColumn="0" w:firstRowLastColumn="0" w:lastRowFirstColumn="0" w:lastRowLastColumn="0"/>
+            </w:pPr>
+            <w:r>
+              <w:t>800</w:t>
+            </w:r>
+            <w:r>
+              <w:t>,00</w:t>
+            </w:r>
+            <w:r>
+              <w:t>€</w:t>
+            </w:r>
+          </w:p>
+        </w:tc>
+      </w:tr>
+      <w:tr>
+        <w:tc>
+          <w:tcPr>
+            <w:cnfStyle w:val="001000000000" w:firstRow="0" w:lastRow="0" w:firstColumn="1" w:lastColumn="0" w:oddVBand="0" w:evenVBand="0" w:oddHBand="0" w:evenHBand="0" w:firstRowFirstColumn="0" w:firstRowLastColumn="0" w:lastRowFirstColumn="0" w:lastRowLastColumn="0"/>
+            <w:tcW w:w="2831" w:type="dxa"/>
+          </w:tcPr>
+          <w:p>
+            <w:pPr>
+              <w:rPr>
+                <w:b w:val="0"/>
+              </w:rPr>
+            </w:pPr>
+            <w:r>
+              <w:rPr>
+                <w:b w:val="0"/>
+              </w:rPr>
+              <w:t>Infraestrutura da rede</w:t>
+            </w:r>
+          </w:p>
+        </w:tc>
+        <w:tc>
+          <w:tcPr>
+            <w:tcW w:w="2831" w:type="dxa"/>
+          </w:tcPr>
+          <w:p>
+            <w:pPr>
+              <w:cnfStyle w:val="000000000000" w:firstRow="0" w:lastRow="0" w:firstColumn="0" w:lastColumn="0" w:oddVBand="0" w:evenVBand="0" w:oddHBand="0" w:evenHBand="0" w:firstRowFirstColumn="0" w:firstRowLastColumn="0" w:lastRowFirstColumn="0" w:lastRowLastColumn="0"/>
+            </w:pPr>
+            <w:r>
+              <w:t>Infraestrutura</w:t>
+            </w:r>
+          </w:p>
+        </w:tc>
+        <w:tc>
+          <w:tcPr>
+            <w:tcW w:w="2832" w:type="dxa"/>
+          </w:tcPr>
+          <w:p>
+            <w:pPr>
+              <w:cnfStyle w:val="000000000000" w:firstRow="0" w:lastRow="0" w:firstColumn="0" w:lastColumn="0" w:oddVBand="0" w:evenVBand="0" w:oddHBand="0" w:evenHBand="0" w:firstRowFirstColumn="0" w:firstRowLastColumn="0" w:lastRowFirstColumn="0" w:lastRowLastColumn="0"/>
+            </w:pPr>
+            <w:r>
+              <w:t>120</w:t>
+            </w:r>
+            <w:r>
+              <w:t>,00</w:t>
+            </w:r>
+            <w:r>
+              <w:t>€</w:t>
+            </w:r>
+          </w:p>
+        </w:tc>
+      </w:tr>
+      <w:tr>
+        <w:trPr>
+          <w:cnfStyle w:val="000000100000" w:firstRow="0" w:lastRow="0" w:firstColumn="0" w:lastColumn="0" w:oddVBand="0" w:evenVBand="0" w:oddHBand="1" w:evenHBand="0" w:firstRowFirstColumn="0" w:firstRowLastColumn="0" w:lastRowFirstColumn="0" w:lastRowLastColumn="0"/>
+        </w:trPr>
+        <w:tc>
+          <w:tcPr>
+            <w:cnfStyle w:val="001000000000" w:firstRow="0" w:lastRow="0" w:firstColumn="1" w:lastColumn="0" w:oddVBand="0" w:evenVBand="0" w:oddHBand="0" w:evenHBand="0" w:firstRowFirstColumn="0" w:firstRowLastColumn="0" w:lastRowFirstColumn="0" w:lastRowLastColumn="0"/>
+            <w:tcW w:w="2831" w:type="dxa"/>
+          </w:tcPr>
+          <w:p>
+            <w:pPr>
+              <w:rPr>
+                <w:b w:val="0"/>
+              </w:rPr>
+            </w:pPr>
+            <w:r>
+              <w:rPr>
+                <w:b w:val="0"/>
+              </w:rPr>
+              <w:t>Eletricidade</w:t>
+            </w:r>
+          </w:p>
+        </w:tc>
+        <w:tc>
+          <w:tcPr>
+            <w:tcW w:w="2831" w:type="dxa"/>
+          </w:tcPr>
+          <w:p>
+            <w:pPr>
+              <w:cnfStyle w:val="000000100000" w:firstRow="0" w:lastRow="0" w:firstColumn="0" w:lastColumn="0" w:oddVBand="0" w:evenVBand="0" w:oddHBand="1" w:evenHBand="0" w:firstRowFirstColumn="0" w:firstRowLastColumn="0" w:lastRowFirstColumn="0" w:lastRowLastColumn="0"/>
+            </w:pPr>
+            <w:r>
+              <w:t>Encargos</w:t>
+            </w:r>
+          </w:p>
+        </w:tc>
+        <w:tc>
+          <w:tcPr>
+            <w:tcW w:w="2832" w:type="dxa"/>
+          </w:tcPr>
+          <w:p>
+            <w:pPr>
+              <w:cnfStyle w:val="000000100000" w:firstRow="0" w:lastRow="0" w:firstColumn="0" w:lastColumn="0" w:oddVBand="0" w:evenVBand="0" w:oddHBand="1" w:evenHBand="0" w:firstRowFirstColumn="0" w:firstRowLastColumn="0" w:lastRowFirstColumn="0" w:lastRowLastColumn="0"/>
+            </w:pPr>
+            <w:r>
+              <w:t>50</w:t>
+            </w:r>
+            <w:r>
+              <w:t>,00</w:t>
+            </w:r>
+            <w:r>
+              <w:t>€</w:t>
+            </w:r>
+          </w:p>
+        </w:tc>
+      </w:tr>
+      <w:tr>
+        <w:tc>
+          <w:tcPr>
+            <w:cnfStyle w:val="001000000000" w:firstRow="0" w:lastRow="0" w:firstColumn="1" w:lastColumn="0" w:oddVBand="0" w:evenVBand="0" w:oddHBand="0" w:evenHBand="0" w:firstRowFirstColumn="0" w:firstRowLastColumn="0" w:lastRowFirstColumn="0" w:lastRowLastColumn="0"/>
+            <w:tcW w:w="2831" w:type="dxa"/>
+          </w:tcPr>
+          <w:p>
+            <w:pPr>
+              <w:rPr>
+                <w:b w:val="0"/>
+              </w:rPr>
+            </w:pPr>
+            <w:r>
+              <w:rPr>
+                <w:b w:val="0"/>
+              </w:rPr>
+              <w:t>Total</w:t>
+            </w:r>
+          </w:p>
+        </w:tc>
+        <w:tc>
+          <w:tcPr>
+            <w:tcW w:w="2831" w:type="dxa"/>
+          </w:tcPr>
+          <w:p>
+            <w:pPr>
+              <w:cnfStyle w:val="000000000000" w:firstRow="0" w:lastRow="0" w:firstColumn="0" w:lastColumn="0" w:oddVBand="0" w:evenVBand="0" w:oddHBand="0" w:evenHBand="0" w:firstRowFirstColumn="0" w:firstRowLastColumn="0" w:lastRowFirstColumn="0" w:lastRowLastColumn="0"/>
+            </w:pPr>
+          </w:p>
+        </w:tc>
+        <w:tc>
+          <w:tcPr>
+            <w:tcW w:w="2832" w:type="dxa"/>
+          </w:tcPr>
+          <w:p>
+            <w:pPr>
+              <w:cnfStyle w:val="000000000000" w:firstRow="0" w:lastRow="0" w:firstColumn="0" w:lastColumn="0" w:oddVBand="0" w:evenVBand="0" w:oddHBand="0" w:evenHBand="0" w:firstRowFirstColumn="0" w:firstRowLastColumn="0" w:lastRowFirstColumn="0" w:lastRowLastColumn="0"/>
+            </w:pPr>
+            <w:r>
+              <w:t>970€</w:t>
+            </w:r>
+          </w:p>
+        </w:tc>
+      </w:tr>
+    </w:tbl>
+    <w:p>
+      <w:pPr>
+        <w:rPr>
+          <w:b/>
+        </w:rPr>
+      </w:pPr>
+    </w:p>
+    <w:p>
+      <w:r>
+        <w:t>O orçamento</w:t>
+      </w:r>
+      <w:r>
+        <w:t xml:space="preserve"> total do projeto fica estimado </w:t>
+      </w:r>
+      <w:proofErr w:type="gramStart"/>
+      <w:r>
+        <w:t>em</w:t>
+      </w:r>
+      <w:proofErr w:type="gramEnd"/>
+      <w:r>
+        <w:t>: 1039,00</w:t>
+      </w:r>
+      <w:r>
+        <w:t>€</w:t>
+      </w:r>
+      <w:r>
+        <w:t>.</w:t>
+      </w:r>
+      <w:bookmarkStart w:id="0" w:name="_GoBack"/>
+      <w:bookmarkEnd w:id="0"/>
       <w:r>
         <w:br w:type="page"/>
       </w:r>
@@ -1680,8 +3105,6 @@
       <w:r>
         <w:t>, neste modelo os problemas encontrados serão resolvidos de imediato</w:t>
       </w:r>
-      <w:bookmarkStart w:id="0" w:name="_GoBack"/>
-      <w:bookmarkEnd w:id="0"/>
     </w:p>
     <w:p>
       <w:r>
@@ -3049,6 +4472,82 @@
       <w:szCs w:val="24"/>
     </w:rPr>
   </w:style>
+  <w:style w:type="table" w:styleId="TabeladeGrelha4-Destaque1">
+    <w:name w:val="Grid Table 4 Accent 1"/>
+    <w:basedOn w:val="Tabelanormal"/>
+    <w:uiPriority w:val="49"/>
+    <w:rsid w:val="00D56020"/>
+    <w:pPr>
+      <w:spacing w:after="0" w:line="240" w:lineRule="auto"/>
+    </w:pPr>
+    <w:tblPr>
+      <w:tblStyleRowBandSize w:val="1"/>
+      <w:tblStyleColBandSize w:val="1"/>
+      <w:tblBorders>
+        <w:top w:val="single" w:sz="4" w:space="0" w:color="8EAADB" w:themeColor="accent1" w:themeTint="99"/>
+        <w:left w:val="single" w:sz="4" w:space="0" w:color="8EAADB" w:themeColor="accent1" w:themeTint="99"/>
+        <w:bottom w:val="single" w:sz="4" w:space="0" w:color="8EAADB" w:themeColor="accent1" w:themeTint="99"/>
+        <w:right w:val="single" w:sz="4" w:space="0" w:color="8EAADB" w:themeColor="accent1" w:themeTint="99"/>
+        <w:insideH w:val="single" w:sz="4" w:space="0" w:color="8EAADB" w:themeColor="accent1" w:themeTint="99"/>
+        <w:insideV w:val="single" w:sz="4" w:space="0" w:color="8EAADB" w:themeColor="accent1" w:themeTint="99"/>
+      </w:tblBorders>
+    </w:tblPr>
+    <w:tblStylePr w:type="firstRow">
+      <w:rPr>
+        <w:b/>
+        <w:bCs/>
+        <w:color w:val="FFFFFF" w:themeColor="background1"/>
+      </w:rPr>
+      <w:tblPr/>
+      <w:tcPr>
+        <w:tcBorders>
+          <w:top w:val="single" w:sz="4" w:space="0" w:color="4472C4" w:themeColor="accent1"/>
+          <w:left w:val="single" w:sz="4" w:space="0" w:color="4472C4" w:themeColor="accent1"/>
+          <w:bottom w:val="single" w:sz="4" w:space="0" w:color="4472C4" w:themeColor="accent1"/>
+          <w:right w:val="single" w:sz="4" w:space="0" w:color="4472C4" w:themeColor="accent1"/>
+          <w:insideH w:val="nil"/>
+          <w:insideV w:val="nil"/>
+        </w:tcBorders>
+        <w:shd w:val="clear" w:color="auto" w:fill="4472C4" w:themeFill="accent1"/>
+      </w:tcPr>
+    </w:tblStylePr>
+    <w:tblStylePr w:type="lastRow">
+      <w:rPr>
+        <w:b/>
+        <w:bCs/>
+      </w:rPr>
+      <w:tblPr/>
+      <w:tcPr>
+        <w:tcBorders>
+          <w:top w:val="double" w:sz="4" w:space="0" w:color="4472C4" w:themeColor="accent1"/>
+        </w:tcBorders>
+      </w:tcPr>
+    </w:tblStylePr>
+    <w:tblStylePr w:type="firstCol">
+      <w:rPr>
+        <w:b/>
+        <w:bCs/>
+      </w:rPr>
+    </w:tblStylePr>
+    <w:tblStylePr w:type="lastCol">
+      <w:rPr>
+        <w:b/>
+        <w:bCs/>
+      </w:rPr>
+    </w:tblStylePr>
+    <w:tblStylePr w:type="band1Vert">
+      <w:tblPr/>
+      <w:tcPr>
+        <w:shd w:val="clear" w:color="auto" w:fill="D9E2F3" w:themeFill="accent1" w:themeFillTint="33"/>
+      </w:tcPr>
+    </w:tblStylePr>
+    <w:tblStylePr w:type="band1Horz">
+      <w:tblPr/>
+      <w:tcPr>
+        <w:shd w:val="clear" w:color="auto" w:fill="D9E2F3" w:themeFill="accent1" w:themeFillTint="33"/>
+      </w:tcPr>
+    </w:tblStylePr>
+  </w:style>
 </w:styles>
 </file>
 

</xml_diff>